<commit_message>
Diagramas UML, Especificação UC Login
</commit_message>
<xml_diff>
--- a/Especificação de UC.docx
+++ b/Especificação de UC.docx
@@ -159,14 +159,10 @@
         <w:jc w:val="center"/>
       </w:pPr>
       <w:r>
-        <w:rPr>
-          <w:noProof/>
-          <w:lang w:eastAsia="zh-TW" w:bidi="ar-SA"/>
-        </w:rPr>
         <w:drawing>
-          <wp:inline distT="0" distB="0" distL="0" distR="0" wp14:anchorId="6D939F48" wp14:editId="1E98F01B">
-            <wp:extent cx="2828925" cy="4243388"/>
-            <wp:effectExtent l="0" t="0" r="0" b="5080"/>
+          <wp:inline distT="0" distB="0" distL="0" distR="0" wp14:anchorId="545C2263" wp14:editId="31AD3E1A">
+            <wp:extent cx="3042744" cy="5692099"/>
+            <wp:effectExtent l="0" t="0" r="5715" b="4445"/>
             <wp:docPr id="1" name="Imagem 1"/>
             <wp:cNvGraphicFramePr>
               <a:graphicFrameLocks xmlns:a="http://schemas.openxmlformats.org/drawingml/2006/main" noChangeAspect="1"/>
@@ -187,7 +183,7 @@
                   <pic:spPr>
                     <a:xfrm>
                       <a:off x="0" y="0"/>
-                      <a:ext cx="2831337" cy="4247006"/>
+                      <a:ext cx="3045262" cy="5696809"/>
                     </a:xfrm>
                     <a:prstGeom prst="rect">
                       <a:avLst/>
@@ -207,11 +203,6 @@
     </w:p>
     <w:p>
       <w:pPr>
-        <w:jc w:val="center"/>
-      </w:pPr>
-    </w:p>
-    <w:p>
-      <w:pPr>
         <w:rPr>
           <w:rFonts w:ascii="Calibri" w:hAnsi="Calibri"/>
           <w:b/>
@@ -328,6 +319,7 @@
         <w:rPr>
           <w:rFonts w:ascii="Calibri" w:hAnsi="Calibri"/>
         </w:rPr>
+        <w:lastRenderedPageBreak/>
         <w:t>Usuário</w:t>
       </w:r>
     </w:p>
@@ -402,29 +394,47 @@
         <w:rPr>
           <w:rFonts w:ascii="Calibri" w:hAnsi="Calibri"/>
         </w:rPr>
-        <w:t>O usuário pressiona o botão de acordo com sua preferencia</w:t>
-      </w:r>
-      <w:r>
-        <w:rPr>
-          <w:rFonts w:ascii="Calibri" w:hAnsi="Calibri"/>
+        <w:t xml:space="preserve">O usuário </w:t>
+      </w:r>
+      <w:r>
+        <w:rPr>
+          <w:rFonts w:ascii="Calibri" w:hAnsi="Calibri"/>
+        </w:rPr>
+        <w:t xml:space="preserve">insere o </w:t>
+      </w:r>
+      <w:proofErr w:type="spellStart"/>
+      <w:r>
+        <w:rPr>
+          <w:rFonts w:ascii="Calibri" w:hAnsi="Calibri"/>
+        </w:rPr>
+        <w:t>email</w:t>
+      </w:r>
+      <w:proofErr w:type="spellEnd"/>
+      <w:r>
+        <w:rPr>
+          <w:rFonts w:ascii="Calibri" w:hAnsi="Calibri"/>
+        </w:rPr>
+        <w:t xml:space="preserve"> e senha cadastrados</w:t>
+      </w:r>
+      <w:r>
+        <w:rPr>
+          <w:rFonts w:ascii="Calibri" w:hAnsi="Calibri"/>
+        </w:rPr>
+        <w:t>, nos respectivos campos</w:t>
+      </w:r>
+      <w:r>
+        <w:rPr>
+          <w:rFonts w:ascii="Calibri" w:hAnsi="Calibri"/>
+        </w:rPr>
+        <w:t>.</w:t>
+      </w:r>
+      <w:r>
+        <w:rPr>
+          <w:rFonts w:ascii="Calibri" w:hAnsi="Calibri"/>
+          <w:b/>
+          <w:bCs/>
         </w:rPr>
         <w:t xml:space="preserve"> </w:t>
-      </w:r>
-      <w:r>
-        <w:rPr>
-          <w:rFonts w:ascii="Calibri" w:hAnsi="Calibri"/>
-          <w:b/>
-          <w:bCs/>
-        </w:rPr>
-        <w:t>(A1)(A2</w:t>
-      </w:r>
-      <w:r>
-        <w:rPr>
-          <w:rFonts w:ascii="Calibri" w:hAnsi="Calibri"/>
-          <w:b/>
-          <w:bCs/>
-        </w:rPr>
-        <w:t>)</w:t>
       </w:r>
     </w:p>
     <w:p>
@@ -435,63 +445,32 @@
         </w:numPr>
         <w:rPr>
           <w:rFonts w:ascii="Calibri" w:hAnsi="Calibri"/>
-        </w:rPr>
-      </w:pPr>
-      <w:r>
-        <w:rPr>
-          <w:rFonts w:ascii="Calibri" w:hAnsi="Calibri"/>
-        </w:rPr>
-        <w:t xml:space="preserve">O sistema redireciona o usuário </w:t>
-      </w:r>
-      <w:r>
-        <w:rPr>
-          <w:rFonts w:ascii="Calibri" w:hAnsi="Calibri"/>
-        </w:rPr>
-        <w:t>para validar o</w:t>
-      </w:r>
-      <w:r>
-        <w:rPr>
-          <w:rFonts w:ascii="Calibri" w:hAnsi="Calibri"/>
+          <w:b/>
+          <w:bCs/>
+        </w:rPr>
+      </w:pPr>
+      <w:r>
+        <w:rPr>
+          <w:rFonts w:ascii="Calibri" w:hAnsi="Calibri"/>
+          <w:bCs/>
+        </w:rPr>
+        <w:t>O usuário pressiona o botão “Entrar”.</w:t>
+      </w:r>
+      <w:r>
+        <w:rPr>
+          <w:rFonts w:ascii="Calibri" w:hAnsi="Calibri"/>
+          <w:b/>
+          <w:bCs/>
         </w:rPr>
         <w:t xml:space="preserve"> </w:t>
       </w:r>
-      <w:proofErr w:type="spellStart"/>
-      <w:r>
-        <w:rPr>
-          <w:rFonts w:ascii="Calibri" w:hAnsi="Calibri"/>
-        </w:rPr>
-        <w:t>login</w:t>
-      </w:r>
-      <w:proofErr w:type="spellEnd"/>
-      <w:r>
-        <w:rPr>
-          <w:rFonts w:ascii="Calibri" w:hAnsi="Calibri"/>
-        </w:rPr>
-        <w:t xml:space="preserve"> </w:t>
-      </w:r>
-      <w:r>
-        <w:rPr>
-          <w:rFonts w:ascii="Calibri" w:hAnsi="Calibri"/>
-        </w:rPr>
-        <w:t xml:space="preserve">conforme </w:t>
-      </w:r>
-      <w:r>
-        <w:rPr>
-          <w:rFonts w:ascii="Calibri" w:hAnsi="Calibri"/>
-        </w:rPr>
-        <w:t>escolhid</w:t>
-      </w:r>
-      <w:r>
-        <w:rPr>
-          <w:rFonts w:ascii="Calibri" w:hAnsi="Calibri"/>
-        </w:rPr>
-        <w:t>o</w:t>
-      </w:r>
-      <w:r>
-        <w:rPr>
-          <w:rFonts w:ascii="Calibri" w:hAnsi="Calibri"/>
-        </w:rPr>
-        <w:t>.</w:t>
+      <w:r>
+        <w:rPr>
+          <w:rFonts w:ascii="Calibri" w:hAnsi="Calibri"/>
+          <w:b/>
+          <w:bCs/>
+        </w:rPr>
+        <w:t>(A1)(A2)(A3)(A4)</w:t>
       </w:r>
     </w:p>
     <w:p>
@@ -502,16 +481,85 @@
         </w:numPr>
         <w:rPr>
           <w:rFonts w:ascii="Calibri" w:hAnsi="Calibri"/>
-          <w:b/>
-          <w:bCs/>
-        </w:rPr>
-      </w:pPr>
-      <w:r>
-        <w:rPr>
-          <w:rFonts w:ascii="Calibri" w:hAnsi="Calibri"/>
-        </w:rPr>
-        <w:lastRenderedPageBreak/>
-        <w:t xml:space="preserve">O sistema exibe a tela inicial do usuário. </w:t>
+        </w:rPr>
+      </w:pPr>
+      <w:r>
+        <w:rPr>
+          <w:rFonts w:ascii="Calibri" w:hAnsi="Calibri"/>
+        </w:rPr>
+        <w:t xml:space="preserve"> O sistema </w:t>
+      </w:r>
+      <w:r>
+        <w:rPr>
+          <w:rFonts w:ascii="Calibri" w:hAnsi="Calibri"/>
+        </w:rPr>
+        <w:t>valida</w:t>
+      </w:r>
+      <w:r>
+        <w:rPr>
+          <w:rFonts w:ascii="Calibri" w:hAnsi="Calibri"/>
+        </w:rPr>
+        <w:t xml:space="preserve"> </w:t>
+      </w:r>
+      <w:r>
+        <w:rPr>
+          <w:rFonts w:ascii="Calibri" w:hAnsi="Calibri"/>
+        </w:rPr>
+        <w:t xml:space="preserve">os dados de </w:t>
+      </w:r>
+      <w:proofErr w:type="spellStart"/>
+      <w:proofErr w:type="gramStart"/>
+      <w:r>
+        <w:rPr>
+          <w:rFonts w:ascii="Calibri" w:hAnsi="Calibri"/>
+        </w:rPr>
+        <w:t>login</w:t>
+      </w:r>
+      <w:proofErr w:type="spellEnd"/>
+      <w:r>
+        <w:rPr>
+          <w:rFonts w:ascii="Calibri" w:hAnsi="Calibri"/>
+        </w:rPr>
+        <w:t>.</w:t>
+      </w:r>
+      <w:proofErr w:type="gramEnd"/>
+      <w:r>
+        <w:rPr>
+          <w:rFonts w:ascii="Calibri" w:hAnsi="Calibri"/>
+          <w:b/>
+        </w:rPr>
+        <w:t>(E1)</w:t>
+      </w:r>
+    </w:p>
+    <w:p>
+      <w:pPr>
+        <w:numPr>
+          <w:ilvl w:val="0"/>
+          <w:numId w:val="2"/>
+        </w:numPr>
+        <w:rPr>
+          <w:rFonts w:ascii="Calibri" w:hAnsi="Calibri"/>
+          <w:b/>
+          <w:bCs/>
+        </w:rPr>
+      </w:pPr>
+      <w:r>
+        <w:rPr>
+          <w:rFonts w:ascii="Calibri" w:hAnsi="Calibri"/>
+        </w:rPr>
+        <w:t xml:space="preserve">O sistema </w:t>
+      </w:r>
+      <w:r>
+        <w:rPr>
+          <w:rFonts w:ascii="Calibri" w:hAnsi="Calibri"/>
+        </w:rPr>
+        <w:t xml:space="preserve">redireciona o usuário para </w:t>
+      </w:r>
+      <w:r>
+        <w:rPr>
+          <w:rFonts w:ascii="Calibri" w:hAnsi="Calibri"/>
+        </w:rPr>
+        <w:t xml:space="preserve">a tela inicial do usuário. </w:t>
       </w:r>
       <w:r>
         <w:rPr>
@@ -531,7 +579,6 @@
       </w:r>
     </w:p>
     <w:p/>
-    <w:p/>
     <w:p>
       <w:pPr>
         <w:rPr>
@@ -567,7 +614,13 @@
         <w:rPr>
           <w:rFonts w:ascii="Calibri" w:hAnsi="Calibri"/>
         </w:rPr>
-        <w:t xml:space="preserve">Botão “Conectar via </w:t>
+        <w:t xml:space="preserve">Botão </w:t>
+      </w:r>
+      <w:r>
+        <w:rPr>
+          <w:rFonts w:ascii="Calibri" w:hAnsi="Calibri"/>
+        </w:rPr>
+        <w:t xml:space="preserve">com ícone do </w:t>
       </w:r>
       <w:proofErr w:type="spellStart"/>
       <w:r>
@@ -581,7 +634,7 @@
         <w:rPr>
           <w:rFonts w:ascii="Calibri" w:hAnsi="Calibri"/>
         </w:rPr>
-        <w:t>” pressionado.</w:t>
+        <w:t xml:space="preserve"> pressionado.</w:t>
       </w:r>
     </w:p>
     <w:p>
@@ -598,13 +651,33 @@
         <w:rPr>
           <w:rFonts w:ascii="Calibri" w:hAnsi="Calibri"/>
         </w:rPr>
-        <w:t xml:space="preserve">O sistema direciona para a página de validação de </w:t>
+        <w:t xml:space="preserve">O sistema </w:t>
+      </w:r>
+      <w:r>
+        <w:rPr>
+          <w:rFonts w:ascii="Calibri" w:hAnsi="Calibri"/>
+        </w:rPr>
+        <w:t xml:space="preserve">conecta-se com o servidor do </w:t>
       </w:r>
       <w:proofErr w:type="spellStart"/>
       <w:r>
         <w:rPr>
           <w:rFonts w:ascii="Calibri" w:hAnsi="Calibri"/>
         </w:rPr>
+        <w:t>Facebook</w:t>
+      </w:r>
+      <w:proofErr w:type="spellEnd"/>
+      <w:r>
+        <w:rPr>
+          <w:rFonts w:ascii="Calibri" w:hAnsi="Calibri"/>
+        </w:rPr>
+        <w:t xml:space="preserve">, e valida os dados de </w:t>
+      </w:r>
+      <w:proofErr w:type="spellStart"/>
+      <w:r>
+        <w:rPr>
+          <w:rFonts w:ascii="Calibri" w:hAnsi="Calibri"/>
+        </w:rPr>
         <w:t>login</w:t>
       </w:r>
       <w:proofErr w:type="spellEnd"/>
@@ -620,78 +693,131 @@
           <w:b/>
           <w:bCs/>
         </w:rPr>
-        <w:t>(DV2)</w:t>
-      </w:r>
-      <w:r>
-        <w:rPr>
-          <w:rFonts w:ascii="Calibri" w:hAnsi="Calibri"/>
-          <w:b/>
-          <w:bCs/>
-        </w:rPr>
-        <w:t>(E1)</w:t>
+        <w:t>(E2</w:t>
+      </w:r>
+      <w:r>
+        <w:rPr>
+          <w:rFonts w:ascii="Calibri" w:hAnsi="Calibri"/>
+          <w:b/>
+          <w:bCs/>
+        </w:rPr>
+        <w:t>)</w:t>
       </w:r>
       <w:r>
         <w:rPr>
           <w:rFonts w:ascii="Calibri" w:hAnsi="Calibri"/>
         </w:rPr>
         <w:t>.</w:t>
-      </w:r>
-    </w:p>
-    <w:p/>
-    <w:p>
-      <w:pPr>
-        <w:rPr>
-          <w:rFonts w:ascii="Calibri" w:hAnsi="Calibri"/>
-        </w:rPr>
-      </w:pPr>
-      <w:r>
-        <w:rPr>
-          <w:rFonts w:ascii="Calibri" w:hAnsi="Calibri"/>
-          <w:b/>
-          <w:bCs/>
-        </w:rPr>
-        <w:t>A2:</w:t>
-      </w:r>
-      <w:r>
-        <w:rPr>
-          <w:rFonts w:ascii="Calibri" w:hAnsi="Calibri"/>
-        </w:rPr>
-        <w:t xml:space="preserve"> </w:t>
-      </w:r>
-      <w:r>
-        <w:rPr>
-          <w:rFonts w:ascii="Calibri" w:hAnsi="Calibri"/>
-        </w:rPr>
-        <w:t xml:space="preserve">Botão “Conectar via </w:t>
-      </w:r>
-      <w:r>
-        <w:rPr>
-          <w:rFonts w:ascii="Calibri" w:hAnsi="Calibri"/>
-        </w:rPr>
-        <w:t>Google</w:t>
-      </w:r>
-      <w:r>
-        <w:rPr>
-          <w:rFonts w:ascii="Calibri" w:hAnsi="Calibri"/>
-        </w:rPr>
-        <w:t>” pressionado.</w:t>
       </w:r>
     </w:p>
     <w:p>
       <w:pPr>
         <w:numPr>
           <w:ilvl w:val="0"/>
-          <w:numId w:val="8"/>
+          <w:numId w:val="3"/>
         </w:numPr>
         <w:rPr>
           <w:rFonts w:ascii="Calibri" w:hAnsi="Calibri"/>
-        </w:rPr>
-      </w:pPr>
-      <w:r>
-        <w:rPr>
-          <w:rFonts w:ascii="Calibri" w:hAnsi="Calibri"/>
-        </w:rPr>
-        <w:t xml:space="preserve">O sistema direciona para a página de validação de </w:t>
+          <w:b/>
+          <w:bCs/>
+        </w:rPr>
+      </w:pPr>
+      <w:r>
+        <w:rPr>
+          <w:rFonts w:ascii="Calibri" w:hAnsi="Calibri"/>
+        </w:rPr>
+        <w:t xml:space="preserve">O sistema </w:t>
+      </w:r>
+      <w:r>
+        <w:rPr>
+          <w:rFonts w:ascii="Calibri" w:hAnsi="Calibri"/>
+        </w:rPr>
+        <w:t xml:space="preserve">redireciona o usuário para </w:t>
+      </w:r>
+      <w:r>
+        <w:rPr>
+          <w:rFonts w:ascii="Calibri" w:hAnsi="Calibri"/>
+        </w:rPr>
+        <w:t xml:space="preserve">a tela inicial do usuário. </w:t>
+      </w:r>
+      <w:r>
+        <w:rPr>
+          <w:rFonts w:ascii="Calibri" w:hAnsi="Calibri"/>
+          <w:b/>
+          <w:bCs/>
+        </w:rPr>
+        <w:t>(DV4)</w:t>
+      </w:r>
+      <w:r>
+        <w:rPr>
+          <w:rFonts w:ascii="Calibri" w:hAnsi="Calibri"/>
+          <w:b/>
+          <w:bCs/>
+        </w:rPr>
+        <w:t>.</w:t>
+      </w:r>
+    </w:p>
+    <w:p/>
+    <w:p>
+      <w:pPr>
+        <w:rPr>
+          <w:rFonts w:ascii="Calibri" w:hAnsi="Calibri"/>
+        </w:rPr>
+      </w:pPr>
+      <w:r>
+        <w:rPr>
+          <w:rFonts w:ascii="Calibri" w:hAnsi="Calibri"/>
+          <w:b/>
+          <w:bCs/>
+        </w:rPr>
+        <w:t>A2:</w:t>
+      </w:r>
+      <w:r>
+        <w:rPr>
+          <w:rFonts w:ascii="Calibri" w:hAnsi="Calibri"/>
+        </w:rPr>
+        <w:t xml:space="preserve"> Botão </w:t>
+      </w:r>
+      <w:r>
+        <w:rPr>
+          <w:rFonts w:ascii="Calibri" w:hAnsi="Calibri"/>
+        </w:rPr>
+        <w:t>com ícone do Google</w:t>
+      </w:r>
+      <w:r>
+        <w:rPr>
+          <w:rFonts w:ascii="Calibri" w:hAnsi="Calibri"/>
+        </w:rPr>
+        <w:t xml:space="preserve"> pressionado.</w:t>
+      </w:r>
+    </w:p>
+    <w:p>
+      <w:pPr>
+        <w:numPr>
+          <w:ilvl w:val="0"/>
+          <w:numId w:val="13"/>
+        </w:numPr>
+        <w:rPr>
+          <w:rFonts w:ascii="Calibri" w:hAnsi="Calibri"/>
+        </w:rPr>
+      </w:pPr>
+      <w:r>
+        <w:rPr>
+          <w:rFonts w:ascii="Calibri" w:hAnsi="Calibri"/>
+        </w:rPr>
+        <w:t xml:space="preserve">O sistema conecta-se com o servidor do </w:t>
+      </w:r>
+      <w:r>
+        <w:rPr>
+          <w:rFonts w:ascii="Calibri" w:hAnsi="Calibri"/>
+        </w:rPr>
+        <w:t>Google</w:t>
+      </w:r>
+      <w:r>
+        <w:rPr>
+          <w:rFonts w:ascii="Calibri" w:hAnsi="Calibri"/>
+        </w:rPr>
+        <w:t xml:space="preserve">, e valida os dados de </w:t>
       </w:r>
       <w:proofErr w:type="spellStart"/>
       <w:r>
@@ -713,6 +839,113 @@
           <w:b/>
           <w:bCs/>
         </w:rPr>
+        <w:t>(E3</w:t>
+      </w:r>
+      <w:r>
+        <w:rPr>
+          <w:rFonts w:ascii="Calibri" w:hAnsi="Calibri"/>
+          <w:b/>
+          <w:bCs/>
+        </w:rPr>
+        <w:t>)</w:t>
+      </w:r>
+      <w:r>
+        <w:rPr>
+          <w:rFonts w:ascii="Calibri" w:hAnsi="Calibri"/>
+        </w:rPr>
+        <w:t>.</w:t>
+      </w:r>
+    </w:p>
+    <w:p>
+      <w:pPr>
+        <w:numPr>
+          <w:ilvl w:val="0"/>
+          <w:numId w:val="13"/>
+        </w:numPr>
+        <w:rPr>
+          <w:rFonts w:ascii="Calibri" w:hAnsi="Calibri"/>
+          <w:b/>
+          <w:bCs/>
+        </w:rPr>
+      </w:pPr>
+      <w:r>
+        <w:rPr>
+          <w:rFonts w:ascii="Calibri" w:hAnsi="Calibri"/>
+        </w:rPr>
+        <w:t xml:space="preserve">O sistema </w:t>
+      </w:r>
+      <w:r>
+        <w:rPr>
+          <w:rFonts w:ascii="Calibri" w:hAnsi="Calibri"/>
+        </w:rPr>
+        <w:t xml:space="preserve">redireciona o usuário para </w:t>
+      </w:r>
+      <w:r>
+        <w:rPr>
+          <w:rFonts w:ascii="Calibri" w:hAnsi="Calibri"/>
+        </w:rPr>
+        <w:t xml:space="preserve">a tela inicial do usuário. </w:t>
+      </w:r>
+      <w:r>
+        <w:rPr>
+          <w:rFonts w:ascii="Calibri" w:hAnsi="Calibri"/>
+          <w:b/>
+          <w:bCs/>
+        </w:rPr>
+        <w:t>(DV4).</w:t>
+      </w:r>
+    </w:p>
+    <w:p>
+      <w:pPr>
+        <w:ind w:left="720"/>
+        <w:rPr>
+          <w:rFonts w:ascii="Calibri" w:hAnsi="Calibri"/>
+        </w:rPr>
+      </w:pPr>
+    </w:p>
+    <w:p>
+      <w:pPr>
+        <w:rPr>
+          <w:rFonts w:ascii="Calibri" w:hAnsi="Calibri"/>
+        </w:rPr>
+      </w:pPr>
+      <w:r>
+        <w:rPr>
+          <w:rFonts w:ascii="Calibri" w:hAnsi="Calibri"/>
+          <w:b/>
+          <w:bCs/>
+        </w:rPr>
+        <w:t>A3:</w:t>
+      </w:r>
+      <w:r>
+        <w:rPr>
+          <w:rFonts w:ascii="Calibri" w:hAnsi="Calibri"/>
+        </w:rPr>
+        <w:t xml:space="preserve"> Link “Esqueceu sua senha?” pressionado.</w:t>
+      </w:r>
+    </w:p>
+    <w:p>
+      <w:pPr>
+        <w:numPr>
+          <w:ilvl w:val="0"/>
+          <w:numId w:val="9"/>
+        </w:numPr>
+        <w:rPr>
+          <w:rFonts w:ascii="Calibri" w:hAnsi="Calibri"/>
+        </w:rPr>
+      </w:pPr>
+      <w:r>
+        <w:rPr>
+          <w:rFonts w:ascii="Calibri" w:hAnsi="Calibri"/>
+        </w:rPr>
+        <w:t xml:space="preserve">O sistema direciona para a página de recuperação de senha </w:t>
+      </w:r>
+      <w:r>
+        <w:rPr>
+          <w:rFonts w:ascii="Calibri" w:hAnsi="Calibri"/>
+          <w:b/>
+          <w:bCs/>
+        </w:rPr>
         <w:t>(DV</w:t>
       </w:r>
       <w:r>
@@ -721,23 +954,7 @@
           <w:b/>
           <w:bCs/>
         </w:rPr>
-        <w:t>3</w:t>
-      </w:r>
-      <w:r>
-        <w:rPr>
-          <w:rFonts w:ascii="Calibri" w:hAnsi="Calibri"/>
-          <w:b/>
-          <w:bCs/>
-        </w:rPr>
-        <w:t>)</w:t>
-      </w:r>
-      <w:r>
-        <w:rPr>
-          <w:rFonts w:ascii="Calibri" w:hAnsi="Calibri"/>
-          <w:b/>
-          <w:bCs/>
-        </w:rPr>
-        <w:t>(E1)</w:t>
+        <w:t>5)</w:t>
       </w:r>
       <w:r>
         <w:rPr>
@@ -748,6 +965,78 @@
     </w:p>
     <w:p>
       <w:pPr>
+        <w:ind w:left="720"/>
+        <w:rPr>
+          <w:rFonts w:ascii="Calibri" w:hAnsi="Calibri"/>
+        </w:rPr>
+      </w:pPr>
+    </w:p>
+    <w:p>
+      <w:pPr>
+        <w:rPr>
+          <w:rFonts w:ascii="Calibri" w:hAnsi="Calibri"/>
+        </w:rPr>
+      </w:pPr>
+      <w:r>
+        <w:rPr>
+          <w:rFonts w:ascii="Calibri" w:hAnsi="Calibri"/>
+          <w:b/>
+          <w:bCs/>
+        </w:rPr>
+        <w:t>A4:</w:t>
+      </w:r>
+      <w:r>
+        <w:rPr>
+          <w:rFonts w:ascii="Calibri" w:hAnsi="Calibri"/>
+        </w:rPr>
+        <w:t xml:space="preserve"> Link “Cadastrar-se com e-mail” pressionado.</w:t>
+      </w:r>
+    </w:p>
+    <w:p>
+      <w:pPr>
+        <w:numPr>
+          <w:ilvl w:val="0"/>
+          <w:numId w:val="10"/>
+        </w:numPr>
+        <w:rPr>
+          <w:rFonts w:ascii="Calibri" w:hAnsi="Calibri"/>
+        </w:rPr>
+      </w:pPr>
+      <w:r>
+        <w:rPr>
+          <w:rFonts w:ascii="Calibri" w:hAnsi="Calibri"/>
+        </w:rPr>
+        <w:t>O sis</w:t>
+      </w:r>
+      <w:r>
+        <w:rPr>
+          <w:rFonts w:ascii="Calibri" w:hAnsi="Calibri"/>
+        </w:rPr>
+        <w:t>tema direciona para a página de cadastro</w:t>
+      </w:r>
+      <w:r>
+        <w:rPr>
+          <w:rFonts w:ascii="Calibri" w:hAnsi="Calibri"/>
+        </w:rPr>
+        <w:t xml:space="preserve"> </w:t>
+      </w:r>
+      <w:r>
+        <w:rPr>
+          <w:rFonts w:ascii="Calibri" w:hAnsi="Calibri"/>
+          <w:b/>
+          <w:bCs/>
+        </w:rPr>
+        <w:t>(DV6)</w:t>
+      </w:r>
+      <w:r>
+        <w:rPr>
+          <w:rFonts w:ascii="Calibri" w:hAnsi="Calibri"/>
+        </w:rPr>
+        <w:t>.</w:t>
+      </w:r>
+    </w:p>
+    <w:p>
+      <w:pPr>
         <w:rPr>
           <w:b/>
           <w:bCs/>
@@ -789,7 +1078,7 @@
         <w:rPr>
           <w:rFonts w:ascii="Calibri" w:hAnsi="Calibri"/>
         </w:rPr>
-        <w:t xml:space="preserve">Usuário não conseguiu validar o </w:t>
+        <w:t xml:space="preserve">Dados de </w:t>
       </w:r>
       <w:proofErr w:type="spellStart"/>
       <w:r>
@@ -799,6 +1088,18 @@
         <w:t>login</w:t>
       </w:r>
       <w:proofErr w:type="spellEnd"/>
+      <w:r>
+        <w:rPr>
+          <w:rFonts w:ascii="Calibri" w:hAnsi="Calibri"/>
+        </w:rPr>
+        <w:t xml:space="preserve"> (e-mail ou senha)</w:t>
+      </w:r>
+      <w:r>
+        <w:rPr>
+          <w:rFonts w:ascii="Calibri" w:hAnsi="Calibri"/>
+        </w:rPr>
+        <w:t xml:space="preserve"> não encontrados na base de dados</w:t>
+      </w:r>
       <w:r>
         <w:rPr>
           <w:rFonts w:ascii="Calibri" w:hAnsi="Calibri"/>
@@ -820,15 +1121,31 @@
         <w:rPr>
           <w:rFonts w:ascii="Calibri" w:hAnsi="Calibri"/>
         </w:rPr>
-        <w:t>O sistema retorna a mensagem “Usuá</w:t>
-      </w:r>
-      <w:bookmarkStart w:id="0" w:name="_GoBack"/>
-      <w:bookmarkEnd w:id="0"/>
-      <w:r>
-        <w:rPr>
-          <w:rFonts w:ascii="Calibri" w:hAnsi="Calibri"/>
-        </w:rPr>
-        <w:t>rio ou senha inválido”.</w:t>
+        <w:t>O sistema retorna a mensagem “</w:t>
+      </w:r>
+      <w:r>
+        <w:rPr>
+          <w:rFonts w:ascii="Calibri" w:hAnsi="Calibri"/>
+        </w:rPr>
+        <w:t>E-mail não cadastrado</w:t>
+      </w:r>
+      <w:r>
+        <w:rPr>
+          <w:rFonts w:ascii="Calibri" w:hAnsi="Calibri"/>
+        </w:rPr>
+        <w:t xml:space="preserve"> ou senha inválid</w:t>
+      </w:r>
+      <w:r>
+        <w:rPr>
+          <w:rFonts w:ascii="Calibri" w:hAnsi="Calibri"/>
+        </w:rPr>
+        <w:t>a</w:t>
+      </w:r>
+      <w:r>
+        <w:rPr>
+          <w:rFonts w:ascii="Calibri" w:hAnsi="Calibri"/>
+        </w:rPr>
+        <w:t>”.</w:t>
       </w:r>
     </w:p>
     <w:p>
@@ -850,21 +1167,295 @@
     </w:p>
     <w:p>
       <w:pPr>
-        <w:rPr>
-          <w:rFonts w:ascii="Calibri" w:hAnsi="Calibri"/>
-          <w:b/>
-          <w:bCs/>
-        </w:rPr>
-      </w:pPr>
-    </w:p>
-    <w:p>
-      <w:pPr>
-        <w:rPr>
-          <w:rFonts w:ascii="Calibri" w:hAnsi="Calibri"/>
-        </w:rPr>
-      </w:pPr>
-    </w:p>
-    <w:p/>
+        <w:ind w:left="720"/>
+        <w:rPr>
+          <w:rFonts w:ascii="Calibri" w:hAnsi="Calibri"/>
+        </w:rPr>
+      </w:pPr>
+    </w:p>
+    <w:p>
+      <w:pPr>
+        <w:rPr>
+          <w:rFonts w:ascii="Calibri" w:hAnsi="Calibri"/>
+        </w:rPr>
+      </w:pPr>
+      <w:r>
+        <w:rPr>
+          <w:rFonts w:ascii="Calibri" w:hAnsi="Calibri"/>
+          <w:b/>
+          <w:bCs/>
+        </w:rPr>
+        <w:t>E</w:t>
+      </w:r>
+      <w:r>
+        <w:rPr>
+          <w:rFonts w:ascii="Calibri" w:hAnsi="Calibri"/>
+          <w:b/>
+          <w:bCs/>
+        </w:rPr>
+        <w:t>2</w:t>
+      </w:r>
+      <w:r>
+        <w:rPr>
+          <w:rFonts w:ascii="Calibri" w:hAnsi="Calibri"/>
+          <w:b/>
+          <w:bCs/>
+        </w:rPr>
+        <w:t xml:space="preserve">: </w:t>
+      </w:r>
+      <w:r>
+        <w:rPr>
+          <w:rFonts w:ascii="Calibri" w:hAnsi="Calibri"/>
+        </w:rPr>
+        <w:t xml:space="preserve">Usuário não </w:t>
+      </w:r>
+      <w:proofErr w:type="spellStart"/>
+      <w:r>
+        <w:rPr>
+          <w:rFonts w:ascii="Calibri" w:hAnsi="Calibri"/>
+        </w:rPr>
+        <w:t>logado</w:t>
+      </w:r>
+      <w:proofErr w:type="spellEnd"/>
+      <w:r>
+        <w:rPr>
+          <w:rFonts w:ascii="Calibri" w:hAnsi="Calibri"/>
+        </w:rPr>
+        <w:t xml:space="preserve"> no </w:t>
+      </w:r>
+      <w:proofErr w:type="spellStart"/>
+      <w:r>
+        <w:rPr>
+          <w:rFonts w:ascii="Calibri" w:hAnsi="Calibri"/>
+        </w:rPr>
+        <w:t>Facebook</w:t>
+      </w:r>
+      <w:proofErr w:type="spellEnd"/>
+      <w:r>
+        <w:rPr>
+          <w:rFonts w:ascii="Calibri" w:hAnsi="Calibri"/>
+        </w:rPr>
+        <w:t>.</w:t>
+      </w:r>
+    </w:p>
+    <w:p>
+      <w:pPr>
+        <w:numPr>
+          <w:ilvl w:val="0"/>
+          <w:numId w:val="14"/>
+        </w:numPr>
+        <w:rPr>
+          <w:rFonts w:ascii="Calibri" w:hAnsi="Calibri"/>
+        </w:rPr>
+      </w:pPr>
+      <w:r>
+        <w:rPr>
+          <w:rFonts w:ascii="Calibri" w:hAnsi="Calibri"/>
+        </w:rPr>
+        <w:t>O sistema retorna a mensagem “</w:t>
+      </w:r>
+      <w:r>
+        <w:rPr>
+          <w:rFonts w:ascii="Calibri" w:hAnsi="Calibri"/>
+        </w:rPr>
+        <w:t xml:space="preserve">Realize o </w:t>
+      </w:r>
+      <w:proofErr w:type="spellStart"/>
+      <w:r>
+        <w:rPr>
+          <w:rFonts w:ascii="Calibri" w:hAnsi="Calibri"/>
+        </w:rPr>
+        <w:t>login</w:t>
+      </w:r>
+      <w:proofErr w:type="spellEnd"/>
+      <w:r>
+        <w:rPr>
+          <w:rFonts w:ascii="Calibri" w:hAnsi="Calibri"/>
+        </w:rPr>
+        <w:t xml:space="preserve"> no </w:t>
+      </w:r>
+      <w:proofErr w:type="spellStart"/>
+      <w:r>
+        <w:rPr>
+          <w:rFonts w:ascii="Calibri" w:hAnsi="Calibri"/>
+        </w:rPr>
+        <w:t>Facebook</w:t>
+      </w:r>
+      <w:proofErr w:type="spellEnd"/>
+      <w:r>
+        <w:rPr>
+          <w:rFonts w:ascii="Calibri" w:hAnsi="Calibri"/>
+        </w:rPr>
+        <w:t xml:space="preserve"> para continuar</w:t>
+      </w:r>
+      <w:r>
+        <w:rPr>
+          <w:rFonts w:ascii="Calibri" w:hAnsi="Calibri"/>
+        </w:rPr>
+        <w:t>”.</w:t>
+      </w:r>
+    </w:p>
+    <w:p>
+      <w:pPr>
+        <w:numPr>
+          <w:ilvl w:val="0"/>
+          <w:numId w:val="14"/>
+        </w:numPr>
+        <w:rPr>
+          <w:rFonts w:ascii="Calibri" w:hAnsi="Calibri"/>
+        </w:rPr>
+      </w:pPr>
+      <w:r>
+        <w:rPr>
+          <w:rFonts w:ascii="Calibri" w:hAnsi="Calibri"/>
+        </w:rPr>
+        <w:t>O Use Case é reiniciado.</w:t>
+      </w:r>
+    </w:p>
+    <w:p>
+      <w:pPr>
+        <w:ind w:left="720"/>
+        <w:rPr>
+          <w:rFonts w:ascii="Calibri" w:hAnsi="Calibri"/>
+        </w:rPr>
+      </w:pPr>
+    </w:p>
+    <w:p>
+      <w:pPr>
+        <w:rPr>
+          <w:rFonts w:ascii="Calibri" w:hAnsi="Calibri"/>
+        </w:rPr>
+      </w:pPr>
+      <w:r>
+        <w:rPr>
+          <w:rFonts w:ascii="Calibri" w:hAnsi="Calibri"/>
+          <w:b/>
+          <w:bCs/>
+        </w:rPr>
+        <w:t>E3</w:t>
+      </w:r>
+      <w:r>
+        <w:rPr>
+          <w:rFonts w:ascii="Calibri" w:hAnsi="Calibri"/>
+          <w:b/>
+          <w:bCs/>
+        </w:rPr>
+        <w:t xml:space="preserve">: </w:t>
+      </w:r>
+      <w:r>
+        <w:rPr>
+          <w:rFonts w:ascii="Calibri" w:hAnsi="Calibri"/>
+        </w:rPr>
+        <w:t xml:space="preserve">Usuário não </w:t>
+      </w:r>
+      <w:proofErr w:type="spellStart"/>
+      <w:r>
+        <w:rPr>
+          <w:rFonts w:ascii="Calibri" w:hAnsi="Calibri"/>
+        </w:rPr>
+        <w:t>logado</w:t>
+      </w:r>
+      <w:proofErr w:type="spellEnd"/>
+      <w:r>
+        <w:rPr>
+          <w:rFonts w:ascii="Calibri" w:hAnsi="Calibri"/>
+        </w:rPr>
+        <w:t xml:space="preserve"> no Google</w:t>
+      </w:r>
+      <w:r>
+        <w:rPr>
+          <w:rFonts w:ascii="Calibri" w:hAnsi="Calibri"/>
+        </w:rPr>
+        <w:t>.</w:t>
+      </w:r>
+    </w:p>
+    <w:p>
+      <w:pPr>
+        <w:numPr>
+          <w:ilvl w:val="0"/>
+          <w:numId w:val="15"/>
+        </w:numPr>
+        <w:rPr>
+          <w:rFonts w:ascii="Calibri" w:hAnsi="Calibri"/>
+        </w:rPr>
+      </w:pPr>
+      <w:r>
+        <w:rPr>
+          <w:rFonts w:ascii="Calibri" w:hAnsi="Calibri"/>
+        </w:rPr>
+        <w:t>O sistema re</w:t>
+      </w:r>
+      <w:r>
+        <w:rPr>
+          <w:rFonts w:ascii="Calibri" w:hAnsi="Calibri"/>
+        </w:rPr>
+        <w:t>torna a</w:t>
+      </w:r>
+      <w:r>
+        <w:rPr>
+          <w:rFonts w:ascii="Calibri" w:hAnsi="Calibri"/>
+        </w:rPr>
+        <w:t xml:space="preserve"> </w:t>
+      </w:r>
+      <w:r>
+        <w:rPr>
+          <w:rFonts w:ascii="Calibri" w:hAnsi="Calibri"/>
+        </w:rPr>
+        <w:t xml:space="preserve">mensagem “Realize o </w:t>
+      </w:r>
+      <w:proofErr w:type="spellStart"/>
+      <w:r>
+        <w:rPr>
+          <w:rFonts w:ascii="Calibri" w:hAnsi="Calibri"/>
+        </w:rPr>
+        <w:t>login</w:t>
+      </w:r>
+      <w:proofErr w:type="spellEnd"/>
+      <w:r>
+        <w:rPr>
+          <w:rFonts w:ascii="Calibri" w:hAnsi="Calibri"/>
+        </w:rPr>
+        <w:t xml:space="preserve"> no </w:t>
+      </w:r>
+      <w:r>
+        <w:rPr>
+          <w:rFonts w:ascii="Calibri" w:hAnsi="Calibri"/>
+        </w:rPr>
+        <w:t>Google</w:t>
+      </w:r>
+      <w:r>
+        <w:rPr>
+          <w:rFonts w:ascii="Calibri" w:hAnsi="Calibri"/>
+        </w:rPr>
+        <w:t xml:space="preserve"> para continuar”.</w:t>
+      </w:r>
+    </w:p>
+    <w:p>
+      <w:pPr>
+        <w:numPr>
+          <w:ilvl w:val="0"/>
+          <w:numId w:val="15"/>
+        </w:numPr>
+        <w:rPr>
+          <w:rFonts w:ascii="Calibri" w:hAnsi="Calibri"/>
+        </w:rPr>
+      </w:pPr>
+      <w:r>
+        <w:rPr>
+          <w:rFonts w:ascii="Calibri" w:hAnsi="Calibri"/>
+        </w:rPr>
+        <w:t>O Use Case é reiniciado.</w:t>
+      </w:r>
+    </w:p>
+    <w:p>
+      <w:pPr>
+        <w:rPr>
+          <w:rFonts w:ascii="Calibri" w:hAnsi="Calibri"/>
+        </w:rPr>
+      </w:pPr>
+      <w:bookmarkStart w:id="0" w:name="_GoBack"/>
+      <w:bookmarkEnd w:id="0"/>
+    </w:p>
     <w:sectPr>
       <w:pgSz w:w="11906" w:h="16838"/>
       <w:pgMar w:top="1440" w:right="1440" w:bottom="1440" w:left="1440" w:header="708" w:footer="708" w:gutter="0"/>
@@ -1703,9 +2294,828 @@
     </w:lvl>
   </w:abstractNum>
   <w:abstractNum w:abstractNumId="7">
+    <w:nsid w:val="152F6EE8"/>
+    <w:multiLevelType w:val="multilevel"/>
+    <w:tmpl w:val="00000004"/>
+    <w:lvl w:ilvl="0">
+      <w:start w:val="1"/>
+      <w:numFmt w:val="decimal"/>
+      <w:lvlText w:val="%1."/>
+      <w:lvlJc w:val="left"/>
+      <w:pPr>
+        <w:tabs>
+          <w:tab w:val="num" w:pos="720"/>
+        </w:tabs>
+        <w:ind w:left="720" w:hanging="360"/>
+      </w:pPr>
+      <w:rPr>
+        <w:b w:val="0"/>
+        <w:bCs w:val="0"/>
+      </w:rPr>
+    </w:lvl>
+    <w:lvl w:ilvl="1">
+      <w:start w:val="1"/>
+      <w:numFmt w:val="decimal"/>
+      <w:lvlText w:val="%2."/>
+      <w:lvlJc w:val="left"/>
+      <w:pPr>
+        <w:tabs>
+          <w:tab w:val="num" w:pos="1080"/>
+        </w:tabs>
+        <w:ind w:left="1080" w:hanging="360"/>
+      </w:pPr>
+    </w:lvl>
+    <w:lvl w:ilvl="2">
+      <w:start w:val="1"/>
+      <w:numFmt w:val="decimal"/>
+      <w:lvlText w:val="%3."/>
+      <w:lvlJc w:val="left"/>
+      <w:pPr>
+        <w:tabs>
+          <w:tab w:val="num" w:pos="1440"/>
+        </w:tabs>
+        <w:ind w:left="1440" w:hanging="360"/>
+      </w:pPr>
+    </w:lvl>
+    <w:lvl w:ilvl="3">
+      <w:start w:val="1"/>
+      <w:numFmt w:val="decimal"/>
+      <w:lvlText w:val="%4."/>
+      <w:lvlJc w:val="left"/>
+      <w:pPr>
+        <w:tabs>
+          <w:tab w:val="num" w:pos="1800"/>
+        </w:tabs>
+        <w:ind w:left="1800" w:hanging="360"/>
+      </w:pPr>
+    </w:lvl>
+    <w:lvl w:ilvl="4">
+      <w:start w:val="1"/>
+      <w:numFmt w:val="decimal"/>
+      <w:lvlText w:val="%5."/>
+      <w:lvlJc w:val="left"/>
+      <w:pPr>
+        <w:tabs>
+          <w:tab w:val="num" w:pos="2160"/>
+        </w:tabs>
+        <w:ind w:left="2160" w:hanging="360"/>
+      </w:pPr>
+    </w:lvl>
+    <w:lvl w:ilvl="5">
+      <w:start w:val="1"/>
+      <w:numFmt w:val="decimal"/>
+      <w:lvlText w:val="%6."/>
+      <w:lvlJc w:val="left"/>
+      <w:pPr>
+        <w:tabs>
+          <w:tab w:val="num" w:pos="2520"/>
+        </w:tabs>
+        <w:ind w:left="2520" w:hanging="360"/>
+      </w:pPr>
+    </w:lvl>
+    <w:lvl w:ilvl="6">
+      <w:start w:val="1"/>
+      <w:numFmt w:val="decimal"/>
+      <w:lvlText w:val="%7."/>
+      <w:lvlJc w:val="left"/>
+      <w:pPr>
+        <w:tabs>
+          <w:tab w:val="num" w:pos="2880"/>
+        </w:tabs>
+        <w:ind w:left="2880" w:hanging="360"/>
+      </w:pPr>
+    </w:lvl>
+    <w:lvl w:ilvl="7">
+      <w:start w:val="1"/>
+      <w:numFmt w:val="decimal"/>
+      <w:lvlText w:val="%8."/>
+      <w:lvlJc w:val="left"/>
+      <w:pPr>
+        <w:tabs>
+          <w:tab w:val="num" w:pos="3240"/>
+        </w:tabs>
+        <w:ind w:left="3240" w:hanging="360"/>
+      </w:pPr>
+    </w:lvl>
+    <w:lvl w:ilvl="8">
+      <w:start w:val="1"/>
+      <w:numFmt w:val="decimal"/>
+      <w:lvlText w:val="%9."/>
+      <w:lvlJc w:val="left"/>
+      <w:pPr>
+        <w:tabs>
+          <w:tab w:val="num" w:pos="3600"/>
+        </w:tabs>
+        <w:ind w:left="3600" w:hanging="360"/>
+      </w:pPr>
+    </w:lvl>
+  </w:abstractNum>
+  <w:abstractNum w:abstractNumId="8">
+    <w:nsid w:val="23C27E87"/>
+    <w:multiLevelType w:val="multilevel"/>
+    <w:tmpl w:val="00000004"/>
+    <w:lvl w:ilvl="0">
+      <w:start w:val="1"/>
+      <w:numFmt w:val="decimal"/>
+      <w:lvlText w:val="%1."/>
+      <w:lvlJc w:val="left"/>
+      <w:pPr>
+        <w:tabs>
+          <w:tab w:val="num" w:pos="720"/>
+        </w:tabs>
+        <w:ind w:left="720" w:hanging="360"/>
+      </w:pPr>
+      <w:rPr>
+        <w:b w:val="0"/>
+        <w:bCs w:val="0"/>
+      </w:rPr>
+    </w:lvl>
+    <w:lvl w:ilvl="1">
+      <w:start w:val="1"/>
+      <w:numFmt w:val="decimal"/>
+      <w:lvlText w:val="%2."/>
+      <w:lvlJc w:val="left"/>
+      <w:pPr>
+        <w:tabs>
+          <w:tab w:val="num" w:pos="1080"/>
+        </w:tabs>
+        <w:ind w:left="1080" w:hanging="360"/>
+      </w:pPr>
+    </w:lvl>
+    <w:lvl w:ilvl="2">
+      <w:start w:val="1"/>
+      <w:numFmt w:val="decimal"/>
+      <w:lvlText w:val="%3."/>
+      <w:lvlJc w:val="left"/>
+      <w:pPr>
+        <w:tabs>
+          <w:tab w:val="num" w:pos="1440"/>
+        </w:tabs>
+        <w:ind w:left="1440" w:hanging="360"/>
+      </w:pPr>
+    </w:lvl>
+    <w:lvl w:ilvl="3">
+      <w:start w:val="1"/>
+      <w:numFmt w:val="decimal"/>
+      <w:lvlText w:val="%4."/>
+      <w:lvlJc w:val="left"/>
+      <w:pPr>
+        <w:tabs>
+          <w:tab w:val="num" w:pos="1800"/>
+        </w:tabs>
+        <w:ind w:left="1800" w:hanging="360"/>
+      </w:pPr>
+    </w:lvl>
+    <w:lvl w:ilvl="4">
+      <w:start w:val="1"/>
+      <w:numFmt w:val="decimal"/>
+      <w:lvlText w:val="%5."/>
+      <w:lvlJc w:val="left"/>
+      <w:pPr>
+        <w:tabs>
+          <w:tab w:val="num" w:pos="2160"/>
+        </w:tabs>
+        <w:ind w:left="2160" w:hanging="360"/>
+      </w:pPr>
+    </w:lvl>
+    <w:lvl w:ilvl="5">
+      <w:start w:val="1"/>
+      <w:numFmt w:val="decimal"/>
+      <w:lvlText w:val="%6."/>
+      <w:lvlJc w:val="left"/>
+      <w:pPr>
+        <w:tabs>
+          <w:tab w:val="num" w:pos="2520"/>
+        </w:tabs>
+        <w:ind w:left="2520" w:hanging="360"/>
+      </w:pPr>
+    </w:lvl>
+    <w:lvl w:ilvl="6">
+      <w:start w:val="1"/>
+      <w:numFmt w:val="decimal"/>
+      <w:lvlText w:val="%7."/>
+      <w:lvlJc w:val="left"/>
+      <w:pPr>
+        <w:tabs>
+          <w:tab w:val="num" w:pos="2880"/>
+        </w:tabs>
+        <w:ind w:left="2880" w:hanging="360"/>
+      </w:pPr>
+    </w:lvl>
+    <w:lvl w:ilvl="7">
+      <w:start w:val="1"/>
+      <w:numFmt w:val="decimal"/>
+      <w:lvlText w:val="%8."/>
+      <w:lvlJc w:val="left"/>
+      <w:pPr>
+        <w:tabs>
+          <w:tab w:val="num" w:pos="3240"/>
+        </w:tabs>
+        <w:ind w:left="3240" w:hanging="360"/>
+      </w:pPr>
+    </w:lvl>
+    <w:lvl w:ilvl="8">
+      <w:start w:val="1"/>
+      <w:numFmt w:val="decimal"/>
+      <w:lvlText w:val="%9."/>
+      <w:lvlJc w:val="left"/>
+      <w:pPr>
+        <w:tabs>
+          <w:tab w:val="num" w:pos="3600"/>
+        </w:tabs>
+        <w:ind w:left="3600" w:hanging="360"/>
+      </w:pPr>
+    </w:lvl>
+  </w:abstractNum>
+  <w:abstractNum w:abstractNumId="9">
+    <w:nsid w:val="2FD41A2B"/>
+    <w:multiLevelType w:val="multilevel"/>
+    <w:tmpl w:val="00000003"/>
+    <w:lvl w:ilvl="0">
+      <w:start w:val="1"/>
+      <w:numFmt w:val="decimal"/>
+      <w:lvlText w:val="%1."/>
+      <w:lvlJc w:val="left"/>
+      <w:pPr>
+        <w:tabs>
+          <w:tab w:val="num" w:pos="720"/>
+        </w:tabs>
+        <w:ind w:left="720" w:hanging="360"/>
+      </w:pPr>
+      <w:rPr>
+        <w:b w:val="0"/>
+        <w:bCs w:val="0"/>
+      </w:rPr>
+    </w:lvl>
+    <w:lvl w:ilvl="1">
+      <w:start w:val="1"/>
+      <w:numFmt w:val="decimal"/>
+      <w:lvlText w:val="%2."/>
+      <w:lvlJc w:val="left"/>
+      <w:pPr>
+        <w:tabs>
+          <w:tab w:val="num" w:pos="1080"/>
+        </w:tabs>
+        <w:ind w:left="1080" w:hanging="360"/>
+      </w:pPr>
+    </w:lvl>
+    <w:lvl w:ilvl="2">
+      <w:start w:val="1"/>
+      <w:numFmt w:val="decimal"/>
+      <w:lvlText w:val="%3."/>
+      <w:lvlJc w:val="left"/>
+      <w:pPr>
+        <w:tabs>
+          <w:tab w:val="num" w:pos="1440"/>
+        </w:tabs>
+        <w:ind w:left="1440" w:hanging="360"/>
+      </w:pPr>
+    </w:lvl>
+    <w:lvl w:ilvl="3">
+      <w:start w:val="1"/>
+      <w:numFmt w:val="decimal"/>
+      <w:lvlText w:val="%4."/>
+      <w:lvlJc w:val="left"/>
+      <w:pPr>
+        <w:tabs>
+          <w:tab w:val="num" w:pos="1800"/>
+        </w:tabs>
+        <w:ind w:left="1800" w:hanging="360"/>
+      </w:pPr>
+    </w:lvl>
+    <w:lvl w:ilvl="4">
+      <w:start w:val="1"/>
+      <w:numFmt w:val="decimal"/>
+      <w:lvlText w:val="%5."/>
+      <w:lvlJc w:val="left"/>
+      <w:pPr>
+        <w:tabs>
+          <w:tab w:val="num" w:pos="2160"/>
+        </w:tabs>
+        <w:ind w:left="2160" w:hanging="360"/>
+      </w:pPr>
+    </w:lvl>
+    <w:lvl w:ilvl="5">
+      <w:start w:val="1"/>
+      <w:numFmt w:val="decimal"/>
+      <w:lvlText w:val="%6."/>
+      <w:lvlJc w:val="left"/>
+      <w:pPr>
+        <w:tabs>
+          <w:tab w:val="num" w:pos="2520"/>
+        </w:tabs>
+        <w:ind w:left="2520" w:hanging="360"/>
+      </w:pPr>
+    </w:lvl>
+    <w:lvl w:ilvl="6">
+      <w:start w:val="1"/>
+      <w:numFmt w:val="decimal"/>
+      <w:lvlText w:val="%7."/>
+      <w:lvlJc w:val="left"/>
+      <w:pPr>
+        <w:tabs>
+          <w:tab w:val="num" w:pos="2880"/>
+        </w:tabs>
+        <w:ind w:left="2880" w:hanging="360"/>
+      </w:pPr>
+    </w:lvl>
+    <w:lvl w:ilvl="7">
+      <w:start w:val="1"/>
+      <w:numFmt w:val="decimal"/>
+      <w:lvlText w:val="%8."/>
+      <w:lvlJc w:val="left"/>
+      <w:pPr>
+        <w:tabs>
+          <w:tab w:val="num" w:pos="3240"/>
+        </w:tabs>
+        <w:ind w:left="3240" w:hanging="360"/>
+      </w:pPr>
+    </w:lvl>
+    <w:lvl w:ilvl="8">
+      <w:start w:val="1"/>
+      <w:numFmt w:val="decimal"/>
+      <w:lvlText w:val="%9."/>
+      <w:lvlJc w:val="left"/>
+      <w:pPr>
+        <w:tabs>
+          <w:tab w:val="num" w:pos="3600"/>
+        </w:tabs>
+        <w:ind w:left="3600" w:hanging="360"/>
+      </w:pPr>
+    </w:lvl>
+  </w:abstractNum>
+  <w:abstractNum w:abstractNumId="10">
     <w:nsid w:val="2FF7464A"/>
     <w:multiLevelType w:val="multilevel"/>
     <w:tmpl w:val="00000003"/>
+    <w:lvl w:ilvl="0">
+      <w:start w:val="1"/>
+      <w:numFmt w:val="decimal"/>
+      <w:lvlText w:val="%1."/>
+      <w:lvlJc w:val="left"/>
+      <w:pPr>
+        <w:tabs>
+          <w:tab w:val="num" w:pos="720"/>
+        </w:tabs>
+        <w:ind w:left="720" w:hanging="360"/>
+      </w:pPr>
+      <w:rPr>
+        <w:b w:val="0"/>
+        <w:bCs w:val="0"/>
+      </w:rPr>
+    </w:lvl>
+    <w:lvl w:ilvl="1">
+      <w:start w:val="1"/>
+      <w:numFmt w:val="decimal"/>
+      <w:lvlText w:val="%2."/>
+      <w:lvlJc w:val="left"/>
+      <w:pPr>
+        <w:tabs>
+          <w:tab w:val="num" w:pos="1080"/>
+        </w:tabs>
+        <w:ind w:left="1080" w:hanging="360"/>
+      </w:pPr>
+    </w:lvl>
+    <w:lvl w:ilvl="2">
+      <w:start w:val="1"/>
+      <w:numFmt w:val="decimal"/>
+      <w:lvlText w:val="%3."/>
+      <w:lvlJc w:val="left"/>
+      <w:pPr>
+        <w:tabs>
+          <w:tab w:val="num" w:pos="1440"/>
+        </w:tabs>
+        <w:ind w:left="1440" w:hanging="360"/>
+      </w:pPr>
+    </w:lvl>
+    <w:lvl w:ilvl="3">
+      <w:start w:val="1"/>
+      <w:numFmt w:val="decimal"/>
+      <w:lvlText w:val="%4."/>
+      <w:lvlJc w:val="left"/>
+      <w:pPr>
+        <w:tabs>
+          <w:tab w:val="num" w:pos="1800"/>
+        </w:tabs>
+        <w:ind w:left="1800" w:hanging="360"/>
+      </w:pPr>
+    </w:lvl>
+    <w:lvl w:ilvl="4">
+      <w:start w:val="1"/>
+      <w:numFmt w:val="decimal"/>
+      <w:lvlText w:val="%5."/>
+      <w:lvlJc w:val="left"/>
+      <w:pPr>
+        <w:tabs>
+          <w:tab w:val="num" w:pos="2160"/>
+        </w:tabs>
+        <w:ind w:left="2160" w:hanging="360"/>
+      </w:pPr>
+    </w:lvl>
+    <w:lvl w:ilvl="5">
+      <w:start w:val="1"/>
+      <w:numFmt w:val="decimal"/>
+      <w:lvlText w:val="%6."/>
+      <w:lvlJc w:val="left"/>
+      <w:pPr>
+        <w:tabs>
+          <w:tab w:val="num" w:pos="2520"/>
+        </w:tabs>
+        <w:ind w:left="2520" w:hanging="360"/>
+      </w:pPr>
+    </w:lvl>
+    <w:lvl w:ilvl="6">
+      <w:start w:val="1"/>
+      <w:numFmt w:val="decimal"/>
+      <w:lvlText w:val="%7."/>
+      <w:lvlJc w:val="left"/>
+      <w:pPr>
+        <w:tabs>
+          <w:tab w:val="num" w:pos="2880"/>
+        </w:tabs>
+        <w:ind w:left="2880" w:hanging="360"/>
+      </w:pPr>
+    </w:lvl>
+    <w:lvl w:ilvl="7">
+      <w:start w:val="1"/>
+      <w:numFmt w:val="decimal"/>
+      <w:lvlText w:val="%8."/>
+      <w:lvlJc w:val="left"/>
+      <w:pPr>
+        <w:tabs>
+          <w:tab w:val="num" w:pos="3240"/>
+        </w:tabs>
+        <w:ind w:left="3240" w:hanging="360"/>
+      </w:pPr>
+    </w:lvl>
+    <w:lvl w:ilvl="8">
+      <w:start w:val="1"/>
+      <w:numFmt w:val="decimal"/>
+      <w:lvlText w:val="%9."/>
+      <w:lvlJc w:val="left"/>
+      <w:pPr>
+        <w:tabs>
+          <w:tab w:val="num" w:pos="3600"/>
+        </w:tabs>
+        <w:ind w:left="3600" w:hanging="360"/>
+      </w:pPr>
+    </w:lvl>
+  </w:abstractNum>
+  <w:abstractNum w:abstractNumId="11">
+    <w:nsid w:val="42655C76"/>
+    <w:multiLevelType w:val="multilevel"/>
+    <w:tmpl w:val="00000003"/>
+    <w:lvl w:ilvl="0">
+      <w:start w:val="1"/>
+      <w:numFmt w:val="decimal"/>
+      <w:lvlText w:val="%1."/>
+      <w:lvlJc w:val="left"/>
+      <w:pPr>
+        <w:tabs>
+          <w:tab w:val="num" w:pos="720"/>
+        </w:tabs>
+        <w:ind w:left="720" w:hanging="360"/>
+      </w:pPr>
+      <w:rPr>
+        <w:b w:val="0"/>
+        <w:bCs w:val="0"/>
+      </w:rPr>
+    </w:lvl>
+    <w:lvl w:ilvl="1">
+      <w:start w:val="1"/>
+      <w:numFmt w:val="decimal"/>
+      <w:lvlText w:val="%2."/>
+      <w:lvlJc w:val="left"/>
+      <w:pPr>
+        <w:tabs>
+          <w:tab w:val="num" w:pos="1080"/>
+        </w:tabs>
+        <w:ind w:left="1080" w:hanging="360"/>
+      </w:pPr>
+    </w:lvl>
+    <w:lvl w:ilvl="2">
+      <w:start w:val="1"/>
+      <w:numFmt w:val="decimal"/>
+      <w:lvlText w:val="%3."/>
+      <w:lvlJc w:val="left"/>
+      <w:pPr>
+        <w:tabs>
+          <w:tab w:val="num" w:pos="1440"/>
+        </w:tabs>
+        <w:ind w:left="1440" w:hanging="360"/>
+      </w:pPr>
+    </w:lvl>
+    <w:lvl w:ilvl="3">
+      <w:start w:val="1"/>
+      <w:numFmt w:val="decimal"/>
+      <w:lvlText w:val="%4."/>
+      <w:lvlJc w:val="left"/>
+      <w:pPr>
+        <w:tabs>
+          <w:tab w:val="num" w:pos="1800"/>
+        </w:tabs>
+        <w:ind w:left="1800" w:hanging="360"/>
+      </w:pPr>
+    </w:lvl>
+    <w:lvl w:ilvl="4">
+      <w:start w:val="1"/>
+      <w:numFmt w:val="decimal"/>
+      <w:lvlText w:val="%5."/>
+      <w:lvlJc w:val="left"/>
+      <w:pPr>
+        <w:tabs>
+          <w:tab w:val="num" w:pos="2160"/>
+        </w:tabs>
+        <w:ind w:left="2160" w:hanging="360"/>
+      </w:pPr>
+    </w:lvl>
+    <w:lvl w:ilvl="5">
+      <w:start w:val="1"/>
+      <w:numFmt w:val="decimal"/>
+      <w:lvlText w:val="%6."/>
+      <w:lvlJc w:val="left"/>
+      <w:pPr>
+        <w:tabs>
+          <w:tab w:val="num" w:pos="2520"/>
+        </w:tabs>
+        <w:ind w:left="2520" w:hanging="360"/>
+      </w:pPr>
+    </w:lvl>
+    <w:lvl w:ilvl="6">
+      <w:start w:val="1"/>
+      <w:numFmt w:val="decimal"/>
+      <w:lvlText w:val="%7."/>
+      <w:lvlJc w:val="left"/>
+      <w:pPr>
+        <w:tabs>
+          <w:tab w:val="num" w:pos="2880"/>
+        </w:tabs>
+        <w:ind w:left="2880" w:hanging="360"/>
+      </w:pPr>
+    </w:lvl>
+    <w:lvl w:ilvl="7">
+      <w:start w:val="1"/>
+      <w:numFmt w:val="decimal"/>
+      <w:lvlText w:val="%8."/>
+      <w:lvlJc w:val="left"/>
+      <w:pPr>
+        <w:tabs>
+          <w:tab w:val="num" w:pos="3240"/>
+        </w:tabs>
+        <w:ind w:left="3240" w:hanging="360"/>
+      </w:pPr>
+    </w:lvl>
+    <w:lvl w:ilvl="8">
+      <w:start w:val="1"/>
+      <w:numFmt w:val="decimal"/>
+      <w:lvlText w:val="%9."/>
+      <w:lvlJc w:val="left"/>
+      <w:pPr>
+        <w:tabs>
+          <w:tab w:val="num" w:pos="3600"/>
+        </w:tabs>
+        <w:ind w:left="3600" w:hanging="360"/>
+      </w:pPr>
+    </w:lvl>
+  </w:abstractNum>
+  <w:abstractNum w:abstractNumId="12">
+    <w:nsid w:val="4DDB0437"/>
+    <w:multiLevelType w:val="multilevel"/>
+    <w:tmpl w:val="00000004"/>
+    <w:lvl w:ilvl="0">
+      <w:start w:val="1"/>
+      <w:numFmt w:val="decimal"/>
+      <w:lvlText w:val="%1."/>
+      <w:lvlJc w:val="left"/>
+      <w:pPr>
+        <w:tabs>
+          <w:tab w:val="num" w:pos="720"/>
+        </w:tabs>
+        <w:ind w:left="720" w:hanging="360"/>
+      </w:pPr>
+      <w:rPr>
+        <w:b w:val="0"/>
+        <w:bCs w:val="0"/>
+      </w:rPr>
+    </w:lvl>
+    <w:lvl w:ilvl="1">
+      <w:start w:val="1"/>
+      <w:numFmt w:val="decimal"/>
+      <w:lvlText w:val="%2."/>
+      <w:lvlJc w:val="left"/>
+      <w:pPr>
+        <w:tabs>
+          <w:tab w:val="num" w:pos="1080"/>
+        </w:tabs>
+        <w:ind w:left="1080" w:hanging="360"/>
+      </w:pPr>
+    </w:lvl>
+    <w:lvl w:ilvl="2">
+      <w:start w:val="1"/>
+      <w:numFmt w:val="decimal"/>
+      <w:lvlText w:val="%3."/>
+      <w:lvlJc w:val="left"/>
+      <w:pPr>
+        <w:tabs>
+          <w:tab w:val="num" w:pos="1440"/>
+        </w:tabs>
+        <w:ind w:left="1440" w:hanging="360"/>
+      </w:pPr>
+    </w:lvl>
+    <w:lvl w:ilvl="3">
+      <w:start w:val="1"/>
+      <w:numFmt w:val="decimal"/>
+      <w:lvlText w:val="%4."/>
+      <w:lvlJc w:val="left"/>
+      <w:pPr>
+        <w:tabs>
+          <w:tab w:val="num" w:pos="1800"/>
+        </w:tabs>
+        <w:ind w:left="1800" w:hanging="360"/>
+      </w:pPr>
+    </w:lvl>
+    <w:lvl w:ilvl="4">
+      <w:start w:val="1"/>
+      <w:numFmt w:val="decimal"/>
+      <w:lvlText w:val="%5."/>
+      <w:lvlJc w:val="left"/>
+      <w:pPr>
+        <w:tabs>
+          <w:tab w:val="num" w:pos="2160"/>
+        </w:tabs>
+        <w:ind w:left="2160" w:hanging="360"/>
+      </w:pPr>
+    </w:lvl>
+    <w:lvl w:ilvl="5">
+      <w:start w:val="1"/>
+      <w:numFmt w:val="decimal"/>
+      <w:lvlText w:val="%6."/>
+      <w:lvlJc w:val="left"/>
+      <w:pPr>
+        <w:tabs>
+          <w:tab w:val="num" w:pos="2520"/>
+        </w:tabs>
+        <w:ind w:left="2520" w:hanging="360"/>
+      </w:pPr>
+    </w:lvl>
+    <w:lvl w:ilvl="6">
+      <w:start w:val="1"/>
+      <w:numFmt w:val="decimal"/>
+      <w:lvlText w:val="%7."/>
+      <w:lvlJc w:val="left"/>
+      <w:pPr>
+        <w:tabs>
+          <w:tab w:val="num" w:pos="2880"/>
+        </w:tabs>
+        <w:ind w:left="2880" w:hanging="360"/>
+      </w:pPr>
+    </w:lvl>
+    <w:lvl w:ilvl="7">
+      <w:start w:val="1"/>
+      <w:numFmt w:val="decimal"/>
+      <w:lvlText w:val="%8."/>
+      <w:lvlJc w:val="left"/>
+      <w:pPr>
+        <w:tabs>
+          <w:tab w:val="num" w:pos="3240"/>
+        </w:tabs>
+        <w:ind w:left="3240" w:hanging="360"/>
+      </w:pPr>
+    </w:lvl>
+    <w:lvl w:ilvl="8">
+      <w:start w:val="1"/>
+      <w:numFmt w:val="decimal"/>
+      <w:lvlText w:val="%9."/>
+      <w:lvlJc w:val="left"/>
+      <w:pPr>
+        <w:tabs>
+          <w:tab w:val="num" w:pos="3600"/>
+        </w:tabs>
+        <w:ind w:left="3600" w:hanging="360"/>
+      </w:pPr>
+    </w:lvl>
+  </w:abstractNum>
+  <w:abstractNum w:abstractNumId="13">
+    <w:nsid w:val="62D66CDC"/>
+    <w:multiLevelType w:val="multilevel"/>
+    <w:tmpl w:val="00000003"/>
+    <w:lvl w:ilvl="0">
+      <w:start w:val="1"/>
+      <w:numFmt w:val="decimal"/>
+      <w:lvlText w:val="%1."/>
+      <w:lvlJc w:val="left"/>
+      <w:pPr>
+        <w:tabs>
+          <w:tab w:val="num" w:pos="720"/>
+        </w:tabs>
+        <w:ind w:left="720" w:hanging="360"/>
+      </w:pPr>
+      <w:rPr>
+        <w:b w:val="0"/>
+        <w:bCs w:val="0"/>
+      </w:rPr>
+    </w:lvl>
+    <w:lvl w:ilvl="1">
+      <w:start w:val="1"/>
+      <w:numFmt w:val="decimal"/>
+      <w:lvlText w:val="%2."/>
+      <w:lvlJc w:val="left"/>
+      <w:pPr>
+        <w:tabs>
+          <w:tab w:val="num" w:pos="1080"/>
+        </w:tabs>
+        <w:ind w:left="1080" w:hanging="360"/>
+      </w:pPr>
+    </w:lvl>
+    <w:lvl w:ilvl="2">
+      <w:start w:val="1"/>
+      <w:numFmt w:val="decimal"/>
+      <w:lvlText w:val="%3."/>
+      <w:lvlJc w:val="left"/>
+      <w:pPr>
+        <w:tabs>
+          <w:tab w:val="num" w:pos="1440"/>
+        </w:tabs>
+        <w:ind w:left="1440" w:hanging="360"/>
+      </w:pPr>
+    </w:lvl>
+    <w:lvl w:ilvl="3">
+      <w:start w:val="1"/>
+      <w:numFmt w:val="decimal"/>
+      <w:lvlText w:val="%4."/>
+      <w:lvlJc w:val="left"/>
+      <w:pPr>
+        <w:tabs>
+          <w:tab w:val="num" w:pos="1800"/>
+        </w:tabs>
+        <w:ind w:left="1800" w:hanging="360"/>
+      </w:pPr>
+    </w:lvl>
+    <w:lvl w:ilvl="4">
+      <w:start w:val="1"/>
+      <w:numFmt w:val="decimal"/>
+      <w:lvlText w:val="%5."/>
+      <w:lvlJc w:val="left"/>
+      <w:pPr>
+        <w:tabs>
+          <w:tab w:val="num" w:pos="2160"/>
+        </w:tabs>
+        <w:ind w:left="2160" w:hanging="360"/>
+      </w:pPr>
+    </w:lvl>
+    <w:lvl w:ilvl="5">
+      <w:start w:val="1"/>
+      <w:numFmt w:val="decimal"/>
+      <w:lvlText w:val="%6."/>
+      <w:lvlJc w:val="left"/>
+      <w:pPr>
+        <w:tabs>
+          <w:tab w:val="num" w:pos="2520"/>
+        </w:tabs>
+        <w:ind w:left="2520" w:hanging="360"/>
+      </w:pPr>
+    </w:lvl>
+    <w:lvl w:ilvl="6">
+      <w:start w:val="1"/>
+      <w:numFmt w:val="decimal"/>
+      <w:lvlText w:val="%7."/>
+      <w:lvlJc w:val="left"/>
+      <w:pPr>
+        <w:tabs>
+          <w:tab w:val="num" w:pos="2880"/>
+        </w:tabs>
+        <w:ind w:left="2880" w:hanging="360"/>
+      </w:pPr>
+    </w:lvl>
+    <w:lvl w:ilvl="7">
+      <w:start w:val="1"/>
+      <w:numFmt w:val="decimal"/>
+      <w:lvlText w:val="%8."/>
+      <w:lvlJc w:val="left"/>
+      <w:pPr>
+        <w:tabs>
+          <w:tab w:val="num" w:pos="3240"/>
+        </w:tabs>
+        <w:ind w:left="3240" w:hanging="360"/>
+      </w:pPr>
+    </w:lvl>
+    <w:lvl w:ilvl="8">
+      <w:start w:val="1"/>
+      <w:numFmt w:val="decimal"/>
+      <w:lvlText w:val="%9."/>
+      <w:lvlJc w:val="left"/>
+      <w:pPr>
+        <w:tabs>
+          <w:tab w:val="num" w:pos="3600"/>
+        </w:tabs>
+        <w:ind w:left="3600" w:hanging="360"/>
+      </w:pPr>
+    </w:lvl>
+  </w:abstractNum>
+  <w:abstractNum w:abstractNumId="14">
+    <w:nsid w:val="6ADE1034"/>
+    <w:multiLevelType w:val="multilevel"/>
+    <w:tmpl w:val="00000004"/>
     <w:lvl w:ilvl="0">
       <w:start w:val="1"/>
       <w:numFmt w:val="decimal"/>
@@ -1841,6 +3251,27 @@
     <w:abstractNumId w:val="6"/>
   </w:num>
   <w:num w:numId="8">
+    <w:abstractNumId w:val="10"/>
+  </w:num>
+  <w:num w:numId="9">
+    <w:abstractNumId w:val="9"/>
+  </w:num>
+  <w:num w:numId="10">
+    <w:abstractNumId w:val="13"/>
+  </w:num>
+  <w:num w:numId="11">
+    <w:abstractNumId w:val="8"/>
+  </w:num>
+  <w:num w:numId="12">
+    <w:abstractNumId w:val="14"/>
+  </w:num>
+  <w:num w:numId="13">
+    <w:abstractNumId w:val="11"/>
+  </w:num>
+  <w:num w:numId="14">
+    <w:abstractNumId w:val="12"/>
+  </w:num>
+  <w:num w:numId="15">
     <w:abstractNumId w:val="7"/>
   </w:num>
 </w:numbering>

</xml_diff>